<commit_message>
Updated changes from Windows using Word
</commit_message>
<xml_diff>
--- a/Informe Primera fase V.0.1.docx
+++ b/Informe Primera fase V.0.1.docx
@@ -106,6 +106,7 @@
           <w:rFonts w:ascii="Arial" w:hAnsi="Arial" w:cs="Arial"/>
           <w:sz w:val="52"/>
           <w:szCs w:val="52"/>
+          <w:u w:val="single"/>
           <w:lang w:val="es-ES"/>
         </w:rPr>
       </w:pPr>
@@ -116,8 +117,21 @@
           <w:szCs w:val="52"/>
           <w:lang w:val="es-ES"/>
         </w:rPr>
-        <w:t>Blog Unab</w:t>
-      </w:r>
+        <w:t xml:space="preserve">Blog </w:t>
+      </w:r>
+      <w:proofErr w:type="spellStart"/>
+      <w:r>
+        <w:rPr>
+          <w:rFonts w:ascii="Arial" w:hAnsi="Arial" w:cs="Arial"/>
+          <w:sz w:val="52"/>
+          <w:szCs w:val="52"/>
+          <w:lang w:val="es-ES"/>
+        </w:rPr>
+        <w:t>Unab</w:t>
+      </w:r>
+      <w:bookmarkStart w:id="0" w:name="_GoBack"/>
+      <w:bookmarkEnd w:id="0"/>
+      <w:proofErr w:type="spellEnd"/>
     </w:p>
     <w:p>
       <w:pPr>
@@ -1755,14 +1769,7 @@
           <w:lang w:eastAsia="es-ES_tradnl"/>
         </w:rPr>
         <w:lastRenderedPageBreak/>
-        <w:t>Se escogio</w:t>
-      </w:r>
-      <w:r>
-        <w:rPr>
-          <w:rFonts w:ascii="Arial" w:eastAsia="Times New Roman" w:hAnsi="Arial" w:cs="Arial"/>
-          <w:lang w:eastAsia="es-ES_tradnl"/>
-        </w:rPr>
-        <w:t xml:space="preserve"> esta metodologia porque el desarrollo de este proyecto sera de forma incremental y evolutiva, manteniendo el contacto con el cliente en cada sprint, tambien </w:t>
+        <w:t xml:space="preserve">Se escogio esta metodologia porque el desarrollo de este proyecto sera de forma incremental y evolutiva, manteniendo el contacto con el cliente en cada sprint, tambien </w:t>
       </w:r>
       <w:r>
         <w:rPr>
@@ -2018,13 +2025,6 @@
         <w:rFonts w:ascii="Times New Roman" w:eastAsia="Times New Roman" w:hAnsi="Times New Roman" w:cs="Times New Roman"/>
         <w:lang w:eastAsia="es-ES_tradnl"/>
       </w:rPr>
-      <w:fldChar w:fldCharType="separate"/>
-    </w:r>
-    <w:r>
-      <w:rPr>
-        <w:rFonts w:ascii="Times New Roman" w:eastAsia="Times New Roman" w:hAnsi="Times New Roman" w:cs="Times New Roman"/>
-        <w:lang w:eastAsia="es-ES_tradnl"/>
-      </w:rPr>
       <w:fldChar w:fldCharType="end"/>
     </w:r>
   </w:p>
@@ -2086,7 +2086,7 @@
     </w:rPrDefault>
     <w:pPrDefault/>
   </w:docDefaults>
-  <w:latentStyles w:defLockedState="0" w:defUIPriority="99" w:defSemiHidden="0" w:defUnhideWhenUsed="0" w:defQFormat="0" w:count="376">
+  <w:latentStyles w:defLockedState="0" w:defUIPriority="99" w:defSemiHidden="0" w:defUnhideWhenUsed="0" w:defQFormat="0" w:count="377">
     <w:lsdException w:name="Normal" w:uiPriority="0" w:qFormat="1"/>
     <w:lsdException w:name="heading 1" w:uiPriority="9" w:qFormat="1"/>
     <w:lsdException w:name="heading 2" w:semiHidden="1" w:uiPriority="9" w:unhideWhenUsed="1" w:qFormat="1"/>
@@ -2192,7 +2192,6 @@
     <w:lsdException w:name="HTML Sample" w:semiHidden="1" w:unhideWhenUsed="1"/>
     <w:lsdException w:name="HTML Typewriter" w:semiHidden="1" w:unhideWhenUsed="1"/>
     <w:lsdException w:name="HTML Variable" w:semiHidden="1" w:unhideWhenUsed="1"/>
-    <w:lsdException w:name="Normal Table" w:semiHidden="1" w:unhideWhenUsed="1"/>
     <w:lsdException w:name="annotation subject" w:semiHidden="1" w:unhideWhenUsed="1"/>
     <w:lsdException w:name="No List" w:semiHidden="1" w:unhideWhenUsed="1"/>
     <w:lsdException w:name="Outline List 1" w:semiHidden="1" w:unhideWhenUsed="1"/>
@@ -2239,10 +2238,8 @@
     <w:lsdException w:name="Table Subtle 2" w:semiHidden="1" w:unhideWhenUsed="1"/>
     <w:lsdException w:name="Table Web 1" w:semiHidden="1" w:unhideWhenUsed="1"/>
     <w:lsdException w:name="Table Web 2" w:semiHidden="1" w:unhideWhenUsed="1"/>
-    <w:lsdException w:name="Table Web 3" w:semiHidden="1" w:unhideWhenUsed="1"/>
     <w:lsdException w:name="Balloon Text" w:semiHidden="1" w:unhideWhenUsed="1"/>
     <w:lsdException w:name="Table Grid" w:uiPriority="39"/>
-    <w:lsdException w:name="Table Theme" w:semiHidden="1" w:unhideWhenUsed="1"/>
     <w:lsdException w:name="Placeholder Text" w:semiHidden="1"/>
     <w:lsdException w:name="No Spacing" w:uiPriority="1" w:qFormat="1"/>
     <w:lsdException w:name="Light Shading" w:uiPriority="60"/>
@@ -2463,6 +2460,7 @@
     <w:lsdException w:name="Hashtag" w:semiHidden="1" w:unhideWhenUsed="1"/>
     <w:lsdException w:name="Unresolved Mention" w:semiHidden="1" w:unhideWhenUsed="1"/>
     <w:lsdException w:name="Smart Link" w:semiHidden="1" w:unhideWhenUsed="1"/>
+    <w:lsdException w:name="Smart Link Error" w:semiHidden="1" w:unhideWhenUsed="1"/>
   </w:latentStyles>
   <w:style w:type="paragraph" w:default="1" w:styleId="Normal">
     <w:name w:val="Normal"/>

</xml_diff>